<commit_message>
correct HTML3 to HTML5 in skills
</commit_message>
<xml_diff>
--- a/assets/images/KateFordResume.docx
+++ b/assets/images/KateFordResume.docx
@@ -963,8 +963,6 @@
               </w:rPr>
               <w:t>7</w:t>
             </w:r>
-            <w:bookmarkStart w:id="0" w:name="_GoBack"/>
-            <w:bookmarkEnd w:id="0"/>
           </w:p>
           <w:p>
             <w:pPr>
@@ -1670,106 +1668,7 @@
                 <w:bdr w:val="none" w:sz="0" w:space="0" w:color="auto" w:frame="1"/>
                 <w:shd w:val="clear" w:color="auto" w:fill="FFFFFF"/>
               </w:rPr>
-              <w:t xml:space="preserve">Experienced software developer with a </w:t>
-            </w:r>
-            <w:r>
-              <w:rPr>
-                <w:rStyle w:val="lt-line-clampline"/>
-                <w:rFonts w:ascii="Franklin Gothic Medium" w:hAnsi="Franklin Gothic Medium" w:cs="Segoe UI"/>
-                <w:sz w:val="18"/>
-                <w:szCs w:val="18"/>
-                <w:bdr w:val="none" w:sz="0" w:space="0" w:color="auto" w:frame="1"/>
-                <w:shd w:val="clear" w:color="auto" w:fill="FFFFFF"/>
-              </w:rPr>
-              <w:t xml:space="preserve">focus </w:t>
-            </w:r>
-            <w:r>
-              <w:rPr>
-                <w:rStyle w:val="lt-line-clampline"/>
-                <w:rFonts w:ascii="Franklin Gothic Medium" w:hAnsi="Franklin Gothic Medium" w:cs="Segoe UI"/>
-                <w:sz w:val="18"/>
-                <w:szCs w:val="18"/>
-                <w:bdr w:val="none" w:sz="0" w:space="0" w:color="auto" w:frame="1"/>
-                <w:shd w:val="clear" w:color="auto" w:fill="FFFFFF"/>
-              </w:rPr>
-              <w:t>on</w:t>
-            </w:r>
-            <w:r>
-              <w:rPr>
-                <w:rStyle w:val="lt-line-clampline"/>
-                <w:rFonts w:ascii="Franklin Gothic Medium" w:hAnsi="Franklin Gothic Medium" w:cs="Segoe UI"/>
-                <w:sz w:val="18"/>
-                <w:szCs w:val="18"/>
-                <w:bdr w:val="none" w:sz="0" w:space="0" w:color="auto" w:frame="1"/>
-                <w:shd w:val="clear" w:color="auto" w:fill="FFFFFF"/>
-              </w:rPr>
-              <w:t xml:space="preserve"> developing stable backend</w:t>
-            </w:r>
-            <w:r>
-              <w:rPr>
-                <w:rStyle w:val="lt-line-clampline"/>
-                <w:rFonts w:ascii="Franklin Gothic Medium" w:hAnsi="Franklin Gothic Medium" w:cs="Segoe UI"/>
-                <w:sz w:val="18"/>
-                <w:szCs w:val="18"/>
-                <w:bdr w:val="none" w:sz="0" w:space="0" w:color="auto" w:frame="1"/>
-                <w:shd w:val="clear" w:color="auto" w:fill="FFFFFF"/>
-              </w:rPr>
-              <w:t xml:space="preserve"> </w:t>
-            </w:r>
-            <w:r>
-              <w:rPr>
-                <w:rStyle w:val="lt-line-clampline"/>
-                <w:rFonts w:ascii="Franklin Gothic Medium" w:hAnsi="Franklin Gothic Medium" w:cs="Segoe UI"/>
-                <w:sz w:val="18"/>
-                <w:szCs w:val="18"/>
-                <w:bdr w:val="none" w:sz="0" w:space="0" w:color="auto" w:frame="1"/>
-                <w:shd w:val="clear" w:color="auto" w:fill="FFFFFF"/>
-              </w:rPr>
-              <w:t>solutions with clean efficient code whilst maintaining easy to use</w:t>
-            </w:r>
-            <w:r>
-              <w:rPr>
-                <w:rStyle w:val="lt-line-clampline"/>
-                <w:rFonts w:ascii="Franklin Gothic Medium" w:hAnsi="Franklin Gothic Medium" w:cs="Segoe UI"/>
-                <w:sz w:val="18"/>
-                <w:szCs w:val="18"/>
-                <w:bdr w:val="none" w:sz="0" w:space="0" w:color="auto" w:frame="1"/>
-                <w:shd w:val="clear" w:color="auto" w:fill="FFFFFF"/>
-              </w:rPr>
-              <w:t xml:space="preserve"> </w:t>
-            </w:r>
-            <w:r>
-              <w:rPr>
-                <w:rStyle w:val="lt-line-clampline"/>
-                <w:rFonts w:ascii="Franklin Gothic Medium" w:hAnsi="Franklin Gothic Medium" w:cs="Segoe UI"/>
-                <w:sz w:val="18"/>
-                <w:szCs w:val="18"/>
-                <w:bdr w:val="none" w:sz="0" w:space="0" w:color="auto" w:frame="1"/>
-                <w:shd w:val="clear" w:color="auto" w:fill="FFFFFF"/>
-              </w:rPr>
-              <w:t xml:space="preserve">frontend </w:t>
-            </w:r>
-            <w:r>
-              <w:rPr>
-                <w:rStyle w:val="lt-line-clampline"/>
-                <w:rFonts w:ascii="Franklin Gothic Medium" w:hAnsi="Franklin Gothic Medium" w:cs="Segoe UI"/>
-                <w:sz w:val="18"/>
-                <w:szCs w:val="18"/>
-                <w:bdr w:val="none" w:sz="0" w:space="0" w:color="auto" w:frame="1"/>
-                <w:shd w:val="clear" w:color="auto" w:fill="FFFFFF"/>
-              </w:rPr>
-              <w:t xml:space="preserve">web </w:t>
-            </w:r>
-            <w:r>
-              <w:rPr>
-                <w:rStyle w:val="lt-line-clampline"/>
-                <w:rFonts w:ascii="Franklin Gothic Medium" w:hAnsi="Franklin Gothic Medium" w:cs="Segoe UI"/>
-                <w:sz w:val="18"/>
-                <w:szCs w:val="18"/>
-                <w:bdr w:val="none" w:sz="0" w:space="0" w:color="auto" w:frame="1"/>
-                <w:shd w:val="clear" w:color="auto" w:fill="FFFFFF"/>
-              </w:rPr>
-              <w:t>design.</w:t>
+              <w:t>Experienced software developer with a focus on developing stable backend solutions with clean efficient code whilst maintaining easy to use frontend web design.</w:t>
             </w:r>
           </w:p>
           <w:p>
@@ -2141,8 +2040,19 @@
                       <w:szCs w:val="18"/>
                       <w:lang w:val="en-GB" w:eastAsia="en-GB"/>
                     </w:rPr>
-                    <w:t>HTML3</w:t>
+                    <w:t>HTML</w:t>
                   </w:r>
+                  <w:r>
+                    <w:rPr>
+                      <w:rFonts w:ascii="Franklin Gothic Medium" w:hAnsi="Franklin Gothic Medium"/>
+                      <w:sz w:val="18"/>
+                      <w:szCs w:val="18"/>
+                      <w:lang w:val="en-GB" w:eastAsia="en-GB"/>
+                    </w:rPr>
+                    <w:t>5</w:t>
+                  </w:r>
+                  <w:bookmarkStart w:id="0" w:name="_GoBack"/>
+                  <w:bookmarkEnd w:id="0"/>
                 </w:p>
                 <w:p>
                   <w:pPr>

</xml_diff>

<commit_message>
add version numbers to skill sets
</commit_message>
<xml_diff>
--- a/assets/images/KateFordResume.docx
+++ b/assets/images/KateFordResume.docx
@@ -603,6 +603,17 @@
               </w:rPr>
               <w:t>C#, ASP.NET</w:t>
             </w:r>
+            <w:r>
+              <w:rPr>
+                <w:rStyle w:val="SubtleEmphasis"/>
+                <w:rFonts w:ascii="Franklin Gothic Medium" w:hAnsi="Franklin Gothic Medium" w:cs="Aldhabi"/>
+                <w:i w:val="0"/>
+                <w:color w:val="auto"/>
+                <w:sz w:val="18"/>
+                <w:szCs w:val="18"/>
+              </w:rPr>
+              <w:t>, ASP.NET MVC 5</w:t>
+            </w:r>
           </w:p>
           <w:p>
             <w:pPr>
@@ -660,7 +671,18 @@
                 <w:sz w:val="18"/>
                 <w:szCs w:val="18"/>
               </w:rPr>
-              <w:t>Visual Studio, Git/GitHub</w:t>
+              <w:t>Visual Studio</w:t>
+            </w:r>
+            <w:r>
+              <w:rPr>
+                <w:rStyle w:val="SubtleEmphasis"/>
+                <w:rFonts w:ascii="Franklin Gothic Medium" w:hAnsi="Franklin Gothic Medium" w:cs="Aldhabi"/>
+                <w:i w:val="0"/>
+                <w:color w:val="auto"/>
+                <w:sz w:val="18"/>
+                <w:szCs w:val="18"/>
+              </w:rPr>
+              <w:t xml:space="preserve"> 2015/2017</w:t>
             </w:r>
           </w:p>
           <w:p>
@@ -684,7 +706,7 @@
                 <w:sz w:val="18"/>
                 <w:szCs w:val="18"/>
               </w:rPr>
-              <w:t>SQL, HTML/CSS</w:t>
+              <w:t xml:space="preserve"> Git/GitHub</w:t>
             </w:r>
           </w:p>
           <w:p>
@@ -708,6 +730,87 @@
                 <w:sz w:val="18"/>
                 <w:szCs w:val="18"/>
               </w:rPr>
+              <w:t>Microsoft SQL Server, SQL</w:t>
+            </w:r>
+          </w:p>
+          <w:p>
+            <w:pPr>
+              <w:jc w:val="right"/>
+              <w:rPr>
+                <w:rStyle w:val="SubtleEmphasis"/>
+                <w:rFonts w:ascii="Franklin Gothic Medium" w:hAnsi="Franklin Gothic Medium" w:cs="Aldhabi"/>
+                <w:i w:val="0"/>
+                <w:color w:val="auto"/>
+                <w:sz w:val="18"/>
+                <w:szCs w:val="18"/>
+              </w:rPr>
+            </w:pPr>
+            <w:r>
+              <w:rPr>
+                <w:rStyle w:val="SubtleEmphasis"/>
+                <w:rFonts w:ascii="Franklin Gothic Medium" w:hAnsi="Franklin Gothic Medium" w:cs="Aldhabi"/>
+                <w:i w:val="0"/>
+                <w:color w:val="auto"/>
+                <w:sz w:val="18"/>
+                <w:szCs w:val="18"/>
+              </w:rPr>
+              <w:t>HTML</w:t>
+            </w:r>
+            <w:r>
+              <w:rPr>
+                <w:rStyle w:val="SubtleEmphasis"/>
+                <w:rFonts w:ascii="Franklin Gothic Medium" w:hAnsi="Franklin Gothic Medium" w:cs="Aldhabi"/>
+                <w:i w:val="0"/>
+                <w:color w:val="auto"/>
+                <w:sz w:val="18"/>
+                <w:szCs w:val="18"/>
+              </w:rPr>
+              <w:t>5</w:t>
+            </w:r>
+            <w:r>
+              <w:rPr>
+                <w:rStyle w:val="SubtleEmphasis"/>
+                <w:rFonts w:ascii="Franklin Gothic Medium" w:hAnsi="Franklin Gothic Medium" w:cs="Aldhabi"/>
+                <w:i w:val="0"/>
+                <w:color w:val="auto"/>
+                <w:sz w:val="18"/>
+                <w:szCs w:val="18"/>
+              </w:rPr>
+              <w:t>/CSS</w:t>
+            </w:r>
+            <w:r>
+              <w:rPr>
+                <w:rStyle w:val="SubtleEmphasis"/>
+                <w:rFonts w:ascii="Franklin Gothic Medium" w:hAnsi="Franklin Gothic Medium" w:cs="Aldhabi"/>
+                <w:i w:val="0"/>
+                <w:color w:val="auto"/>
+                <w:sz w:val="18"/>
+                <w:szCs w:val="18"/>
+              </w:rPr>
+              <w:t>3</w:t>
+            </w:r>
+          </w:p>
+          <w:p>
+            <w:pPr>
+              <w:jc w:val="right"/>
+              <w:rPr>
+                <w:rStyle w:val="SubtleEmphasis"/>
+                <w:rFonts w:ascii="Franklin Gothic Medium" w:hAnsi="Franklin Gothic Medium" w:cs="Aldhabi"/>
+                <w:i w:val="0"/>
+                <w:color w:val="auto"/>
+                <w:sz w:val="18"/>
+                <w:szCs w:val="18"/>
+              </w:rPr>
+            </w:pPr>
+            <w:r>
+              <w:rPr>
+                <w:rStyle w:val="SubtleEmphasis"/>
+                <w:rFonts w:ascii="Franklin Gothic Medium" w:hAnsi="Franklin Gothic Medium" w:cs="Aldhabi"/>
+                <w:i w:val="0"/>
+                <w:color w:val="auto"/>
+                <w:sz w:val="18"/>
+                <w:szCs w:val="18"/>
+              </w:rPr>
               <w:t>2017 -</w:t>
             </w:r>
             <w:r>
@@ -734,6 +837,8 @@
                 <w:szCs w:val="18"/>
               </w:rPr>
             </w:pPr>
+            <w:bookmarkStart w:id="0" w:name="_GoBack"/>
+            <w:bookmarkEnd w:id="0"/>
           </w:p>
           <w:p>
             <w:pPr>
@@ -741,12 +846,25 @@
               <w:rPr>
                 <w:rStyle w:val="SubtleEmphasis"/>
                 <w:rFonts w:ascii="Franklin Gothic Medium" w:hAnsi="Franklin Gothic Medium" w:cs="Aldhabi"/>
-                <w:i w:val="0"/>
-                <w:color w:val="auto"/>
-                <w:sz w:val="18"/>
-                <w:szCs w:val="18"/>
-              </w:rPr>
-            </w:pPr>
+                <w:b/>
+                <w:i w:val="0"/>
+                <w:color w:val="auto"/>
+                <w:sz w:val="18"/>
+                <w:szCs w:val="18"/>
+              </w:rPr>
+            </w:pPr>
+            <w:r>
+              <w:rPr>
+                <w:rStyle w:val="SubtleEmphasis"/>
+                <w:rFonts w:ascii="Franklin Gothic Medium" w:hAnsi="Franklin Gothic Medium" w:cs="Aldhabi"/>
+                <w:b/>
+                <w:i w:val="0"/>
+                <w:color w:val="auto"/>
+                <w:sz w:val="18"/>
+                <w:szCs w:val="18"/>
+              </w:rPr>
+              <w:t>Epicodus</w:t>
+            </w:r>
           </w:p>
           <w:p>
             <w:pPr>
@@ -760,6 +878,17 @@
                 <w:szCs w:val="18"/>
               </w:rPr>
             </w:pPr>
+            <w:r>
+              <w:rPr>
+                <w:rStyle w:val="SubtleEmphasis"/>
+                <w:rFonts w:ascii="Franklin Gothic Medium" w:hAnsi="Franklin Gothic Medium" w:cs="Aldhabi"/>
+                <w:i w:val="0"/>
+                <w:color w:val="auto"/>
+                <w:sz w:val="18"/>
+                <w:szCs w:val="18"/>
+              </w:rPr>
+              <w:t>Portland, Oregon</w:t>
+            </w:r>
           </w:p>
           <w:p>
             <w:pPr>
@@ -767,24 +896,22 @@
               <w:rPr>
                 <w:rStyle w:val="SubtleEmphasis"/>
                 <w:rFonts w:ascii="Franklin Gothic Medium" w:hAnsi="Franklin Gothic Medium" w:cs="Aldhabi"/>
-                <w:b/>
-                <w:i w:val="0"/>
-                <w:color w:val="auto"/>
-                <w:sz w:val="18"/>
-                <w:szCs w:val="18"/>
-              </w:rPr>
-            </w:pPr>
-            <w:r>
-              <w:rPr>
-                <w:rStyle w:val="SubtleEmphasis"/>
-                <w:rFonts w:ascii="Franklin Gothic Medium" w:hAnsi="Franklin Gothic Medium" w:cs="Aldhabi"/>
-                <w:b/>
-                <w:i w:val="0"/>
-                <w:color w:val="auto"/>
-                <w:sz w:val="18"/>
-                <w:szCs w:val="18"/>
-              </w:rPr>
-              <w:t>Epicodus</w:t>
+                <w:i w:val="0"/>
+                <w:color w:val="auto"/>
+                <w:sz w:val="18"/>
+                <w:szCs w:val="18"/>
+              </w:rPr>
+            </w:pPr>
+            <w:r>
+              <w:rPr>
+                <w:rStyle w:val="SubtleEmphasis"/>
+                <w:rFonts w:ascii="Franklin Gothic Medium" w:hAnsi="Franklin Gothic Medium" w:cs="Aldhabi"/>
+                <w:i w:val="0"/>
+                <w:color w:val="auto"/>
+                <w:sz w:val="18"/>
+                <w:szCs w:val="18"/>
+              </w:rPr>
+              <w:t>Software Development</w:t>
             </w:r>
           </w:p>
           <w:p>
@@ -808,7 +935,7 @@
                 <w:sz w:val="18"/>
                 <w:szCs w:val="18"/>
               </w:rPr>
-              <w:t>Portland, Oregon</w:t>
+              <w:t>JavaScript</w:t>
             </w:r>
           </w:p>
           <w:p>
@@ -832,7 +959,7 @@
                 <w:sz w:val="18"/>
                 <w:szCs w:val="18"/>
               </w:rPr>
-              <w:t>Software Development</w:t>
+              <w:t xml:space="preserve"> Node.js</w:t>
             </w:r>
           </w:p>
           <w:p>
@@ -856,55 +983,40 @@
                 <w:sz w:val="18"/>
                 <w:szCs w:val="18"/>
               </w:rPr>
-              <w:t>JavaScript</w:t>
-            </w:r>
-          </w:p>
-          <w:p>
-            <w:pPr>
-              <w:jc w:val="right"/>
-              <w:rPr>
-                <w:rStyle w:val="SubtleEmphasis"/>
-                <w:rFonts w:ascii="Franklin Gothic Medium" w:hAnsi="Franklin Gothic Medium" w:cs="Aldhabi"/>
-                <w:i w:val="0"/>
-                <w:color w:val="auto"/>
-                <w:sz w:val="18"/>
-                <w:szCs w:val="18"/>
-              </w:rPr>
-            </w:pPr>
-            <w:r>
-              <w:rPr>
-                <w:rStyle w:val="SubtleEmphasis"/>
-                <w:rFonts w:ascii="Franklin Gothic Medium" w:hAnsi="Franklin Gothic Medium" w:cs="Aldhabi"/>
-                <w:i w:val="0"/>
-                <w:color w:val="auto"/>
-                <w:sz w:val="18"/>
-                <w:szCs w:val="18"/>
-              </w:rPr>
-              <w:t xml:space="preserve"> Node.js</w:t>
-            </w:r>
-          </w:p>
-          <w:p>
-            <w:pPr>
-              <w:jc w:val="right"/>
-              <w:rPr>
-                <w:rStyle w:val="SubtleEmphasis"/>
-                <w:rFonts w:ascii="Franklin Gothic Medium" w:hAnsi="Franklin Gothic Medium" w:cs="Aldhabi"/>
-                <w:i w:val="0"/>
-                <w:color w:val="auto"/>
-                <w:sz w:val="18"/>
-                <w:szCs w:val="18"/>
-              </w:rPr>
-            </w:pPr>
-            <w:r>
-              <w:rPr>
-                <w:rStyle w:val="SubtleEmphasis"/>
-                <w:rFonts w:ascii="Franklin Gothic Medium" w:hAnsi="Franklin Gothic Medium" w:cs="Aldhabi"/>
-                <w:i w:val="0"/>
-                <w:color w:val="auto"/>
-                <w:sz w:val="18"/>
-                <w:szCs w:val="18"/>
-              </w:rPr>
-              <w:t>HTML/CSS</w:t>
+              <w:t>HTML</w:t>
+            </w:r>
+            <w:r>
+              <w:rPr>
+                <w:rStyle w:val="SubtleEmphasis"/>
+                <w:rFonts w:ascii="Franklin Gothic Medium" w:hAnsi="Franklin Gothic Medium" w:cs="Aldhabi"/>
+                <w:i w:val="0"/>
+                <w:color w:val="auto"/>
+                <w:sz w:val="18"/>
+                <w:szCs w:val="18"/>
+              </w:rPr>
+              <w:t>5</w:t>
+            </w:r>
+            <w:r>
+              <w:rPr>
+                <w:rStyle w:val="SubtleEmphasis"/>
+                <w:rFonts w:ascii="Franklin Gothic Medium" w:hAnsi="Franklin Gothic Medium" w:cs="Aldhabi"/>
+                <w:i w:val="0"/>
+                <w:color w:val="auto"/>
+                <w:sz w:val="18"/>
+                <w:szCs w:val="18"/>
+              </w:rPr>
+              <w:t>/CSS</w:t>
+            </w:r>
+            <w:r>
+              <w:rPr>
+                <w:rStyle w:val="SubtleEmphasis"/>
+                <w:rFonts w:ascii="Franklin Gothic Medium" w:hAnsi="Franklin Gothic Medium" w:cs="Aldhabi"/>
+                <w:i w:val="0"/>
+                <w:color w:val="auto"/>
+                <w:sz w:val="18"/>
+                <w:szCs w:val="18"/>
+              </w:rPr>
+              <w:t>3</w:t>
             </w:r>
           </w:p>
           <w:p>
@@ -2051,8 +2163,6 @@
                     </w:rPr>
                     <w:t>5</w:t>
                   </w:r>
-                  <w:bookmarkStart w:id="0" w:name="_GoBack"/>
-                  <w:bookmarkEnd w:id="0"/>
                 </w:p>
                 <w:p>
                   <w:pPr>
@@ -2150,6 +2260,15 @@
                     </w:rPr>
                     <w:t xml:space="preserve"> </w:t>
                   </w:r>
+                  <w:r>
+                    <w:rPr>
+                      <w:rFonts w:ascii="Franklin Gothic Medium" w:hAnsi="Franklin Gothic Medium"/>
+                      <w:sz w:val="18"/>
+                      <w:szCs w:val="18"/>
+                      <w:lang w:val="en-GB" w:eastAsia="en-GB"/>
+                    </w:rPr>
+                    <w:t>5</w:t>
+                  </w:r>
                 </w:p>
                 <w:p>
                   <w:pPr>
@@ -2170,6 +2289,15 @@
                     </w:rPr>
                     <w:t>Entity Framework</w:t>
                   </w:r>
+                  <w:r>
+                    <w:rPr>
+                      <w:rFonts w:ascii="Franklin Gothic Medium" w:hAnsi="Franklin Gothic Medium"/>
+                      <w:sz w:val="18"/>
+                      <w:szCs w:val="18"/>
+                      <w:lang w:val="en-GB" w:eastAsia="en-GB"/>
+                    </w:rPr>
+                    <w:t xml:space="preserve"> 6</w:t>
+                  </w:r>
                 </w:p>
                 <w:p>
                   <w:pPr>
@@ -2189,6 +2317,15 @@
                       <w:lang w:val="en-GB" w:eastAsia="en-GB"/>
                     </w:rPr>
                     <w:t>Bootstrap</w:t>
+                  </w:r>
+                  <w:r>
+                    <w:rPr>
+                      <w:rFonts w:ascii="Franklin Gothic Medium" w:hAnsi="Franklin Gothic Medium"/>
+                      <w:sz w:val="18"/>
+                      <w:szCs w:val="18"/>
+                      <w:lang w:val="en-GB" w:eastAsia="en-GB"/>
+                    </w:rPr>
+                    <w:t xml:space="preserve"> 4</w:t>
                   </w:r>
                 </w:p>
                 <w:p>
@@ -2310,6 +2447,33 @@
                       <w:lang w:val="en-GB" w:eastAsia="en-GB"/>
                     </w:rPr>
                     <w:t>Visual Studio</w:t>
+                  </w:r>
+                  <w:r>
+                    <w:rPr>
+                      <w:rFonts w:ascii="Franklin Gothic Medium" w:hAnsi="Franklin Gothic Medium"/>
+                      <w:sz w:val="18"/>
+                      <w:szCs w:val="18"/>
+                      <w:lang w:val="en-GB" w:eastAsia="en-GB"/>
+                    </w:rPr>
+                    <w:t xml:space="preserve"> 2015</w:t>
+                  </w:r>
+                  <w:r>
+                    <w:rPr>
+                      <w:rFonts w:ascii="Franklin Gothic Medium" w:hAnsi="Franklin Gothic Medium"/>
+                      <w:sz w:val="18"/>
+                      <w:szCs w:val="18"/>
+                      <w:lang w:val="en-GB" w:eastAsia="en-GB"/>
+                    </w:rPr>
+                    <w:t>/</w:t>
+                  </w:r>
+                  <w:r>
+                    <w:rPr>
+                      <w:rFonts w:ascii="Franklin Gothic Medium" w:hAnsi="Franklin Gothic Medium"/>
+                      <w:sz w:val="18"/>
+                      <w:szCs w:val="18"/>
+                      <w:lang w:val="en-GB" w:eastAsia="en-GB"/>
+                    </w:rPr>
+                    <w:t>2017</w:t>
                   </w:r>
                 </w:p>
                 <w:p>

</xml_diff>

<commit_message>
remove https:// from contact links
</commit_message>
<xml_diff>
--- a/assets/images/KateFordResume.docx
+++ b/assets/images/KateFordResume.docx
@@ -112,7 +112,7 @@
                   <w:b w:val="0"/>
                   <w:color w:val="800000"/>
                 </w:rPr>
-                <w:t>https://linkedin.com/in/katefwford</w:t>
+                <w:t>linkedin.com/in/katefwford</w:t>
               </w:r>
             </w:hyperlink>
           </w:p>
@@ -135,7 +135,7 @@
                   <w:b w:val="0"/>
                   <w:color w:val="800000"/>
                 </w:rPr>
-                <w:t>https://github.com/KateFord</w:t>
+                <w:t>github.com/KateFord</w:t>
               </w:r>
             </w:hyperlink>
           </w:p>
@@ -150,17 +150,61 @@
                 <w:color w:val="800000"/>
               </w:rPr>
             </w:pPr>
-            <w:hyperlink r:id="rId10" w:history="1">
-              <w:r>
-                <w:rPr>
-                  <w:rStyle w:val="Hyperlink"/>
-                  <w:rFonts w:ascii="Franklin Gothic Medium" w:hAnsi="Franklin Gothic Medium"/>
-                  <w:b w:val="0"/>
-                  <w:color w:val="800000"/>
-                </w:rPr>
-                <w:t>http://kateford.github.io</w:t>
-              </w:r>
-            </w:hyperlink>
+            <w:r>
+              <w:rPr>
+                <w:rStyle w:val="Hyperlink"/>
+                <w:rFonts w:ascii="Franklin Gothic Medium" w:hAnsi="Franklin Gothic Medium"/>
+                <w:b w:val="0"/>
+                <w:color w:val="800000"/>
+              </w:rPr>
+              <w:fldChar w:fldCharType="begin"/>
+            </w:r>
+            <w:r>
+              <w:rPr>
+                <w:rStyle w:val="Hyperlink"/>
+                <w:rFonts w:ascii="Franklin Gothic Medium" w:hAnsi="Franklin Gothic Medium"/>
+                <w:b w:val="0"/>
+                <w:color w:val="800000"/>
+              </w:rPr>
+              <w:instrText>HYPERLINK "http://kateford.github.io/"</w:instrText>
+            </w:r>
+            <w:r>
+              <w:rPr>
+                <w:rStyle w:val="Hyperlink"/>
+                <w:rFonts w:ascii="Franklin Gothic Medium" w:hAnsi="Franklin Gothic Medium"/>
+                <w:b w:val="0"/>
+                <w:color w:val="800000"/>
+              </w:rPr>
+            </w:r>
+            <w:r>
+              <w:rPr>
+                <w:rStyle w:val="Hyperlink"/>
+                <w:rFonts w:ascii="Franklin Gothic Medium" w:hAnsi="Franklin Gothic Medium"/>
+                <w:b w:val="0"/>
+                <w:color w:val="800000"/>
+              </w:rPr>
+              <w:fldChar w:fldCharType="separate"/>
+            </w:r>
+            <w:r>
+              <w:rPr>
+                <w:rStyle w:val="Hyperlink"/>
+                <w:rFonts w:ascii="Franklin Gothic Medium" w:hAnsi="Franklin Gothic Medium"/>
+                <w:b w:val="0"/>
+                <w:color w:val="800000"/>
+              </w:rPr>
+              <w:t>kateford.github.io</w:t>
+            </w:r>
+            <w:r>
+              <w:rPr>
+                <w:rStyle w:val="Hyperlink"/>
+                <w:rFonts w:ascii="Franklin Gothic Medium" w:hAnsi="Franklin Gothic Medium"/>
+                <w:b w:val="0"/>
+                <w:color w:val="800000"/>
+              </w:rPr>
+              <w:fldChar w:fldCharType="end"/>
+            </w:r>
+            <w:bookmarkStart w:id="0" w:name="_GoBack"/>
+            <w:bookmarkEnd w:id="0"/>
           </w:p>
           <w:p>
             <w:pPr>
@@ -322,6 +366,14 @@
                 <w:szCs w:val="18"/>
               </w:rPr>
             </w:pPr>
+            <w:r>
+              <w:rPr>
+                <w:rFonts w:ascii="Franklin Gothic Medium" w:hAnsi="Franklin Gothic Medium"/>
+                <w:sz w:val="18"/>
+                <w:szCs w:val="18"/>
+              </w:rPr>
+              <w:t>C</w:t>
+            </w:r>
           </w:p>
           <w:p>
             <w:pPr>
@@ -837,8 +889,6 @@
                 <w:szCs w:val="18"/>
               </w:rPr>
             </w:pPr>
-            <w:bookmarkStart w:id="0" w:name="_GoBack"/>
-            <w:bookmarkEnd w:id="0"/>
           </w:p>
           <w:p>
             <w:pPr>
@@ -2933,7 +2983,7 @@
                 <w:u w:val="none"/>
               </w:rPr>
             </w:pPr>
-            <w:hyperlink r:id="rId11" w:history="1">
+            <w:hyperlink r:id="rId10" w:history="1">
               <w:r>
                 <w:rPr>
                   <w:rStyle w:val="Hyperlink"/>
@@ -2995,7 +3045,7 @@
                 <w:u w:val="none"/>
               </w:rPr>
             </w:pPr>
-            <w:hyperlink r:id="rId12" w:history="1">
+            <w:hyperlink r:id="rId11" w:history="1">
               <w:r>
                 <w:rPr>
                   <w:rStyle w:val="Hyperlink"/>
@@ -3068,7 +3118,7 @@
                 <w:u w:val="none"/>
               </w:rPr>
             </w:pPr>
-            <w:hyperlink r:id="rId13" w:history="1">
+            <w:hyperlink r:id="rId12" w:history="1">
               <w:r>
                 <w:rPr>
                   <w:rStyle w:val="Hyperlink"/>
@@ -3185,7 +3235,7 @@
                 <w:u w:val="none"/>
               </w:rPr>
             </w:pPr>
-            <w:hyperlink r:id="rId14" w:history="1">
+            <w:hyperlink r:id="rId13" w:history="1">
               <w:proofErr w:type="spellStart"/>
               <w:r>
                 <w:rPr>
@@ -3248,7 +3298,7 @@
                 <w:u w:val="none"/>
               </w:rPr>
             </w:pPr>
-            <w:hyperlink r:id="rId15" w:history="1">
+            <w:hyperlink r:id="rId14" w:history="1">
               <w:r>
                 <w:rPr>
                   <w:rStyle w:val="Hyperlink"/>
@@ -3299,7 +3349,7 @@
                 <w:u w:val="none"/>
               </w:rPr>
             </w:pPr>
-            <w:hyperlink r:id="rId16" w:history="1">
+            <w:hyperlink r:id="rId15" w:history="1">
               <w:r>
                 <w:rPr>
                   <w:rStyle w:val="Hyperlink"/>

</xml_diff>